<commit_message>
actualizacion de CAPITULO 1-INTRODUCCION.docx
</commit_message>
<xml_diff>
--- a/Documentacion/CAPITULO 1-INTRODUCCION.docx
+++ b/Documentacion/CAPITULO 1-INTRODUCCION.docx
@@ -18,39 +18,789 @@
     <w:p>
       <w:pPr>
         <w:rPr>
-          <w:rFonts w:ascii="Arial" w:hAnsi="Arial" w:cs="Arial"/>
           <w:b/>
-        </w:rPr>
-      </w:pPr>
+          <w:sz w:val="24"/>
+          <w:szCs w:val="24"/>
+          <w:u w:val="single"/>
+        </w:rPr>
+      </w:pPr>
+      <w:proofErr w:type="spellStart"/>
       <w:r>
         <w:rPr>
           <w:rFonts w:ascii="Arial" w:hAnsi="Arial" w:cs="Arial"/>
           <w:b/>
-        </w:rPr>
-        <w:t>OBJETIVOS</w:t>
-      </w:r>
+          <w:sz w:val="24"/>
+          <w:szCs w:val="24"/>
+          <w:u w:val="single"/>
+        </w:rPr>
+        <w:t>Introduccion</w:t>
+      </w:r>
+      <w:proofErr w:type="spellEnd"/>
     </w:p>
     <w:p>
       <w:pPr>
-        <w:rPr>
-          <w:rFonts w:ascii="Arial" w:hAnsi="Arial" w:cs="Arial"/>
-          <w:b/>
-        </w:rPr>
-      </w:pPr>
-      <w:r>
-        <w:rPr>
-          <w:rFonts w:ascii="Arial" w:hAnsi="Arial" w:cs="Arial"/>
-          <w:b/>
-        </w:rPr>
-        <w:t>General</w:t>
+        <w:pStyle w:val="Textocomentario"/>
+        <w:spacing w:line="360" w:lineRule="auto"/>
+        <w:jc w:val="both"/>
+        <w:rPr>
+          <w:rFonts w:ascii="Arial" w:hAnsi="Arial" w:cs="Arial"/>
+          <w:sz w:val="22"/>
+          <w:szCs w:val="22"/>
+        </w:rPr>
+      </w:pPr>
+      <w:r>
+        <w:rPr>
+          <w:rFonts w:ascii="Arial" w:hAnsi="Arial" w:cs="Arial"/>
+          <w:sz w:val="22"/>
+          <w:szCs w:val="22"/>
+        </w:rPr>
+        <w:t xml:space="preserve">Las personas sordas e hipoacúsicas </w:t>
+      </w:r>
+      <w:r>
+        <w:rPr>
+          <w:rFonts w:ascii="Arial" w:hAnsi="Arial" w:cs="Arial"/>
+          <w:sz w:val="22"/>
+          <w:szCs w:val="22"/>
+        </w:rPr>
+        <w:t xml:space="preserve">graves </w:t>
+      </w:r>
+      <w:r>
+        <w:rPr>
+          <w:rFonts w:ascii="Arial" w:hAnsi="Arial" w:cs="Arial"/>
+          <w:sz w:val="22"/>
+          <w:szCs w:val="22"/>
+        </w:rPr>
+        <w:t xml:space="preserve">están incluidas en una  comunidad mayoritaria de oyentes y se enfrentan a barreras comunicativas que les dificultan poder acceder a la información y a </w:t>
+      </w:r>
+      <w:r>
+        <w:rPr>
+          <w:rFonts w:ascii="Arial" w:hAnsi="Arial" w:cs="Arial"/>
+          <w:sz w:val="22"/>
+          <w:szCs w:val="22"/>
+        </w:rPr>
+        <w:t>la comunicación con el contexto</w:t>
+      </w:r>
+      <w:r>
+        <w:rPr>
+          <w:rFonts w:ascii="Arial" w:hAnsi="Arial" w:cs="Arial"/>
+          <w:sz w:val="22"/>
+          <w:szCs w:val="22"/>
+        </w:rPr>
+        <w:t xml:space="preserve"> social, situando a los mismos en una encrucijada que les obstaculiza con frecuencia el desarrollo personal y social. </w:t>
+      </w:r>
+      <w:r>
+        <w:rPr>
+          <w:rFonts w:ascii="Arial" w:hAnsi="Arial" w:cs="Arial"/>
+          <w:color w:val="000000"/>
+          <w:sz w:val="22"/>
+          <w:szCs w:val="22"/>
+        </w:rPr>
+        <w:t>[Martínez J. L. A y otros, 2010]</w:t>
+      </w:r>
+      <w:r>
+        <w:rPr>
+          <w:rFonts w:ascii="Arial" w:hAnsi="Arial" w:cs="Arial"/>
+          <w:sz w:val="22"/>
+          <w:szCs w:val="22"/>
+          <w:lang w:val="es-AR" w:eastAsia="es-AR"/>
+        </w:rPr>
+        <w:t>.</w:t>
+      </w:r>
+      <w:r>
+        <w:rPr>
+          <w:rFonts w:ascii="Arial" w:hAnsi="Arial" w:cs="Arial"/>
+          <w:sz w:val="22"/>
+          <w:szCs w:val="22"/>
+          <w:lang w:eastAsia="es-AR"/>
+        </w:rPr>
+        <w:t xml:space="preserve"> Por ello las personas con </w:t>
+      </w:r>
+      <w:r>
+        <w:rPr>
+          <w:rFonts w:ascii="Arial" w:hAnsi="Arial" w:cs="Arial"/>
+          <w:sz w:val="22"/>
+          <w:szCs w:val="22"/>
+        </w:rPr>
+        <w:t xml:space="preserve">capacidades diferentes, disminuida auditivamente </w:t>
+      </w:r>
+      <w:r>
+        <w:rPr>
+          <w:rFonts w:ascii="Arial" w:hAnsi="Arial" w:cs="Arial"/>
+          <w:sz w:val="22"/>
+          <w:szCs w:val="22"/>
+          <w:lang w:eastAsia="es-AR"/>
+        </w:rPr>
+        <w:t>presentan dificultades en sus vida</w:t>
+      </w:r>
+      <w:r>
+        <w:rPr>
+          <w:rFonts w:ascii="Arial" w:hAnsi="Arial" w:cs="Arial"/>
+          <w:sz w:val="22"/>
+          <w:szCs w:val="22"/>
+          <w:lang w:eastAsia="es-AR"/>
+        </w:rPr>
+        <w:t>s</w:t>
+      </w:r>
+      <w:r>
+        <w:rPr>
+          <w:rFonts w:ascii="Arial" w:hAnsi="Arial" w:cs="Arial"/>
+          <w:sz w:val="22"/>
+          <w:szCs w:val="22"/>
+          <w:lang w:eastAsia="es-AR"/>
+        </w:rPr>
+        <w:t xml:space="preserve"> cotidianas, </w:t>
+      </w:r>
+      <w:r>
+        <w:rPr>
+          <w:rFonts w:ascii="Arial" w:hAnsi="Arial" w:cs="Arial"/>
+          <w:sz w:val="22"/>
+          <w:szCs w:val="22"/>
+        </w:rPr>
+        <w:t>que surge como consecuencia de los problemas para percibir los sonidos de su ambiente. Podemos citar un ejemplo que se presenta en los restaurantes cuan</w:t>
+      </w:r>
+      <w:r>
+        <w:rPr>
+          <w:rFonts w:ascii="Arial" w:hAnsi="Arial" w:cs="Arial"/>
+          <w:sz w:val="22"/>
+          <w:szCs w:val="22"/>
+        </w:rPr>
+        <w:t>d</w:t>
+      </w:r>
+      <w:r>
+        <w:rPr>
+          <w:rFonts w:ascii="Arial" w:hAnsi="Arial" w:cs="Arial"/>
+          <w:sz w:val="22"/>
+          <w:szCs w:val="22"/>
+        </w:rPr>
+        <w:t>o los clientes con capacidades diferentes  tratan de interactuar con un mozo que no está preparado p</w:t>
+      </w:r>
+      <w:r>
+        <w:rPr>
+          <w:rFonts w:ascii="Arial" w:hAnsi="Arial" w:cs="Arial"/>
+          <w:sz w:val="22"/>
+          <w:szCs w:val="22"/>
+        </w:rPr>
+        <w:t>ara brindar servicios a</w:t>
+      </w:r>
+      <w:r>
+        <w:rPr>
+          <w:rFonts w:ascii="Arial" w:hAnsi="Arial" w:cs="Arial"/>
+          <w:sz w:val="22"/>
+          <w:szCs w:val="22"/>
+        </w:rPr>
+        <w:t xml:space="preserve"> personas sordas e hipoacúsicas</w:t>
+      </w:r>
+      <w:r>
+        <w:rPr>
+          <w:rFonts w:ascii="Arial" w:hAnsi="Arial" w:cs="Arial"/>
+          <w:sz w:val="22"/>
+          <w:szCs w:val="22"/>
+        </w:rPr>
+        <w:t xml:space="preserve"> graves</w:t>
+      </w:r>
+      <w:r>
+        <w:rPr>
+          <w:rFonts w:ascii="Arial" w:hAnsi="Arial" w:cs="Arial"/>
+          <w:sz w:val="22"/>
+          <w:szCs w:val="22"/>
+        </w:rPr>
+        <w:t>. Por las dificultades de comunicación, las mismas requieren dependencia de f</w:t>
+      </w:r>
+      <w:r>
+        <w:rPr>
+          <w:rFonts w:ascii="Arial" w:hAnsi="Arial" w:cs="Arial"/>
+          <w:sz w:val="22"/>
+          <w:szCs w:val="22"/>
+        </w:rPr>
+        <w:t>ami</w:t>
+      </w:r>
+      <w:r>
+        <w:rPr>
+          <w:rFonts w:ascii="Arial" w:hAnsi="Arial" w:cs="Arial"/>
+          <w:sz w:val="22"/>
+          <w:szCs w:val="22"/>
+        </w:rPr>
+        <w:t>liares y amigos que cumplan el rol de int</w:t>
+      </w:r>
+      <w:r>
+        <w:rPr>
+          <w:rFonts w:ascii="Arial" w:hAnsi="Arial" w:cs="Arial"/>
+          <w:sz w:val="22"/>
+          <w:szCs w:val="22"/>
+        </w:rPr>
+        <w:t>é</w:t>
+      </w:r>
+      <w:r>
+        <w:rPr>
+          <w:rFonts w:ascii="Arial" w:hAnsi="Arial" w:cs="Arial"/>
+          <w:sz w:val="22"/>
+          <w:szCs w:val="22"/>
+        </w:rPr>
+        <w:t xml:space="preserve">rpretes para poder evitar el problema de comunicación. </w:t>
       </w:r>
     </w:p>
     <w:p>
       <w:pPr>
+        <w:pStyle w:val="Textocomentario"/>
         <w:spacing w:line="360" w:lineRule="auto"/>
         <w:jc w:val="both"/>
         <w:rPr>
           <w:rFonts w:ascii="Arial" w:hAnsi="Arial" w:cs="Arial"/>
+          <w:sz w:val="22"/>
+          <w:szCs w:val="22"/>
+          <w:lang w:eastAsia="es-AR"/>
+        </w:rPr>
+      </w:pPr>
+      <w:r>
+        <w:rPr>
+          <w:rFonts w:ascii="Arial" w:hAnsi="Arial" w:cs="Arial"/>
+          <w:sz w:val="22"/>
+          <w:szCs w:val="22"/>
+        </w:rPr>
+        <w:t xml:space="preserve">En la actualidad </w:t>
+      </w:r>
+      <w:r>
+        <w:rPr>
+          <w:rFonts w:ascii="Arial" w:hAnsi="Arial" w:cs="Arial"/>
+          <w:sz w:val="22"/>
+          <w:szCs w:val="22"/>
+        </w:rPr>
+        <w:t>se vive</w:t>
+      </w:r>
+      <w:r>
+        <w:rPr>
+          <w:rFonts w:ascii="Arial" w:hAnsi="Arial" w:cs="Arial"/>
+          <w:sz w:val="22"/>
+          <w:szCs w:val="22"/>
+        </w:rPr>
+        <w:t xml:space="preserve"> en un mundo gobernado por las tecnología</w:t>
+      </w:r>
+      <w:r>
+        <w:rPr>
+          <w:rFonts w:ascii="Arial" w:hAnsi="Arial" w:cs="Arial"/>
+          <w:sz w:val="22"/>
+          <w:szCs w:val="22"/>
+        </w:rPr>
+        <w:t>s, que</w:t>
+      </w:r>
+      <w:r>
+        <w:rPr>
+          <w:rFonts w:ascii="Arial" w:hAnsi="Arial" w:cs="Arial"/>
+          <w:sz w:val="22"/>
+          <w:szCs w:val="22"/>
+        </w:rPr>
+        <w:t xml:space="preserve"> facilitan </w:t>
+      </w:r>
+      <w:r>
+        <w:rPr>
+          <w:rFonts w:ascii="Arial" w:hAnsi="Arial" w:cs="Arial"/>
+          <w:sz w:val="22"/>
+          <w:szCs w:val="22"/>
+        </w:rPr>
+        <w:t>las tareas realizadas</w:t>
+      </w:r>
+      <w:r>
+        <w:rPr>
+          <w:rFonts w:ascii="Arial" w:hAnsi="Arial" w:cs="Arial"/>
+          <w:sz w:val="22"/>
+          <w:szCs w:val="22"/>
+        </w:rPr>
+        <w:t xml:space="preserve"> diariamente. Una de las tecnologías más consumidas en los últimos años son los dispositivos móviles, como las tablets y los celulares, que gracias a su fácil uso y acceso a internet abren un mundo de oportunidades a las personas en general y en particular a las personas con discapacidad. Estos dispositivos </w:t>
+      </w:r>
+      <w:r>
+        <w:rPr>
+          <w:rFonts w:ascii="Arial" w:hAnsi="Arial" w:cs="Arial"/>
+          <w:sz w:val="22"/>
+          <w:szCs w:val="22"/>
+        </w:rPr>
+        <w:t xml:space="preserve">permitieron el </w:t>
+      </w:r>
+      <w:r>
+        <w:rPr>
+          <w:rFonts w:ascii="Arial" w:hAnsi="Arial" w:cs="Arial"/>
+          <w:sz w:val="22"/>
+          <w:szCs w:val="22"/>
+        </w:rPr>
+        <w:t xml:space="preserve">paso a la utilización de </w:t>
+      </w:r>
+      <w:r>
+        <w:rPr>
+          <w:rFonts w:ascii="Arial" w:hAnsi="Arial" w:cs="Arial"/>
+          <w:sz w:val="22"/>
+          <w:szCs w:val="22"/>
+        </w:rPr>
+        <w:t>realidad aumentada</w:t>
+      </w:r>
+      <w:r>
+        <w:rPr>
+          <w:rFonts w:ascii="Arial" w:hAnsi="Arial" w:cs="Arial"/>
+          <w:sz w:val="22"/>
+          <w:szCs w:val="22"/>
+        </w:rPr>
+        <w:t xml:space="preserve"> que combinan elementos de la realidad con información visual para crear una realidad mixta en tiempo real</w:t>
+      </w:r>
+      <w:r>
+        <w:rPr>
+          <w:rFonts w:ascii="Arial" w:hAnsi="Arial" w:cs="Arial"/>
+          <w:sz w:val="22"/>
+          <w:szCs w:val="22"/>
+          <w:vertAlign w:val="superscript"/>
+        </w:rPr>
+        <w:t xml:space="preserve"> </w:t>
+      </w:r>
+      <w:r>
+        <w:rPr>
+          <w:rFonts w:ascii="Arial" w:hAnsi="Arial" w:cs="Arial"/>
+          <w:sz w:val="22"/>
+          <w:szCs w:val="22"/>
+        </w:rPr>
+        <w:t>[</w:t>
+      </w:r>
+      <w:r>
+        <w:rPr>
+          <w:rFonts w:ascii="Arial" w:hAnsi="Arial" w:cs="Arial"/>
+          <w:color w:val="000000"/>
+          <w:sz w:val="22"/>
+          <w:szCs w:val="22"/>
+          <w:shd w:val="clear" w:color="auto" w:fill="FFFFFF"/>
+        </w:rPr>
+        <w:t>Redondo</w:t>
+      </w:r>
+      <w:r>
+        <w:rPr>
+          <w:rFonts w:ascii="Arial" w:hAnsi="Arial" w:cs="Arial"/>
+          <w:sz w:val="22"/>
+          <w:szCs w:val="22"/>
+        </w:rPr>
+        <w:t xml:space="preserve">, 2012] </w:t>
+      </w:r>
+      <w:r>
+        <w:rPr>
+          <w:rFonts w:ascii="Arial" w:hAnsi="Arial" w:cs="Arial"/>
+          <w:sz w:val="22"/>
+          <w:szCs w:val="22"/>
+        </w:rPr>
+        <w:t>.</w:t>
+      </w:r>
+      <w:r>
+        <w:rPr>
+          <w:rFonts w:ascii="Arial" w:hAnsi="Arial" w:cs="Arial"/>
+          <w:sz w:val="22"/>
+          <w:szCs w:val="22"/>
+        </w:rPr>
+        <w:t xml:space="preserve"> </w:t>
+      </w:r>
+      <w:r>
+        <w:rPr>
+          <w:rFonts w:ascii="Arial" w:hAnsi="Arial" w:cs="Arial"/>
+          <w:sz w:val="22"/>
+          <w:szCs w:val="22"/>
+          <w:lang w:val="es-MX"/>
+        </w:rPr>
+        <w:t>Véase</w:t>
+      </w:r>
+      <w:r>
+        <w:rPr>
+          <w:rFonts w:ascii="Arial" w:hAnsi="Arial" w:cs="Arial"/>
+          <w:lang w:val="es-MX"/>
+        </w:rPr>
+        <w:t xml:space="preserve"> </w:t>
+      </w:r>
+      <w:r>
+        <w:rPr>
+          <w:rFonts w:ascii="Arial" w:hAnsi="Arial" w:cs="Arial"/>
+          <w:sz w:val="22"/>
+          <w:szCs w:val="22"/>
+        </w:rPr>
+        <w:t xml:space="preserve">la Figura 1. </w:t>
+      </w:r>
+      <w:r>
+        <w:rPr>
+          <w:rFonts w:ascii="Arial" w:hAnsi="Arial" w:cs="Arial"/>
+          <w:bCs/>
+          <w:sz w:val="22"/>
+          <w:szCs w:val="22"/>
+        </w:rPr>
+        <w:t xml:space="preserve">Esta </w:t>
+      </w:r>
+      <w:r>
+        <w:rPr>
+          <w:rFonts w:ascii="Arial" w:hAnsi="Arial" w:cs="Arial"/>
+          <w:sz w:val="22"/>
+          <w:szCs w:val="22"/>
+        </w:rPr>
+        <w:t xml:space="preserve">tecnología utiliza técnicas de reconocimiento de formas y </w:t>
+      </w:r>
+      <w:r>
+        <w:rPr>
+          <w:rFonts w:ascii="Arial" w:hAnsi="Arial" w:cs="Arial"/>
+          <w:sz w:val="22"/>
+          <w:szCs w:val="22"/>
+        </w:rPr>
+        <w:t>visualización 3D</w:t>
+      </w:r>
+      <w:r>
+        <w:rPr>
+          <w:rFonts w:ascii="Arial" w:hAnsi="Arial" w:cs="Arial"/>
+          <w:sz w:val="22"/>
+          <w:szCs w:val="22"/>
+        </w:rPr>
+        <w:t xml:space="preserve"> para añadir virtualidad a una imagen real de forma coherente y en función de la localización de la escena real</w:t>
+      </w:r>
+      <w:r>
+        <w:rPr>
+          <w:rFonts w:ascii="Arial" w:hAnsi="Arial" w:cs="Arial"/>
+          <w:sz w:val="22"/>
+          <w:szCs w:val="22"/>
+          <w:lang w:eastAsia="es-AR"/>
+        </w:rPr>
+        <w:t xml:space="preserve"> [Mamolar, 2012].</w:t>
+      </w:r>
+    </w:p>
+    <w:p>
+      <w:pPr>
+        <w:pStyle w:val="Default"/>
+        <w:spacing w:line="360" w:lineRule="auto"/>
+        <w:contextualSpacing/>
+        <w:jc w:val="center"/>
+        <w:rPr>
+          <w:rFonts w:ascii="Arial" w:eastAsia="Times New Roman" w:hAnsi="Arial" w:cs="Arial"/>
+          <w:lang w:eastAsia="es-AR"/>
+        </w:rPr>
+      </w:pPr>
+      <w:r>
+        <w:rPr>
+          <w:rFonts w:ascii="Arial" w:eastAsia="Times New Roman" w:hAnsi="Arial" w:cs="Arial"/>
+          <w:noProof/>
+          <w:lang w:val="es-ES" w:eastAsia="es-ES"/>
+        </w:rPr>
+        <w:lastRenderedPageBreak/>
+        <w:drawing>
+          <wp:inline distT="0" distB="0" distL="0" distR="0">
+            <wp:extent cx="4587586" cy="2595549"/>
+            <wp:effectExtent l="19050" t="0" r="3464" b="0"/>
+            <wp:docPr id="1" name="Imagen 1" descr="http://www.pdxstudio.com/wp-content/uploads/2012/09/libro-aula-futuro-realidad-aumentada.png"/>
+            <wp:cNvGraphicFramePr>
+              <a:graphicFrameLocks xmlns:a="http://schemas.openxmlformats.org/drawingml/2006/main" noChangeAspect="1"/>
+            </wp:cNvGraphicFramePr>
+            <a:graphic xmlns:a="http://schemas.openxmlformats.org/drawingml/2006/main">
+              <a:graphicData uri="http://schemas.openxmlformats.org/drawingml/2006/picture">
+                <pic:pic xmlns:pic="http://schemas.openxmlformats.org/drawingml/2006/picture">
+                  <pic:nvPicPr>
+                    <pic:cNvPr id="0" name="Picture 1" descr="http://www.pdxstudio.com/wp-content/uploads/2012/09/libro-aula-futuro-realidad-aumentada.png"/>
+                    <pic:cNvPicPr>
+                      <a:picLocks noChangeAspect="1" noChangeArrowheads="1"/>
+                    </pic:cNvPicPr>
+                  </pic:nvPicPr>
+                  <pic:blipFill>
+                    <a:blip r:embed="rId5" cstate="print"/>
+                    <a:srcRect/>
+                    <a:stretch>
+                      <a:fillRect/>
+                    </a:stretch>
+                  </pic:blipFill>
+                  <pic:spPr bwMode="auto">
+                    <a:xfrm>
+                      <a:off x="0" y="0"/>
+                      <a:ext cx="4589254" cy="2596493"/>
+                    </a:xfrm>
+                    <a:prstGeom prst="rect">
+                      <a:avLst/>
+                    </a:prstGeom>
+                    <a:noFill/>
+                    <a:ln w="9525">
+                      <a:noFill/>
+                      <a:miter lim="800000"/>
+                      <a:headEnd/>
+                      <a:tailEnd/>
+                    </a:ln>
+                  </pic:spPr>
+                </pic:pic>
+              </a:graphicData>
+            </a:graphic>
+          </wp:inline>
+        </w:drawing>
+      </w:r>
+    </w:p>
+    <w:p>
+      <w:pPr>
+        <w:pStyle w:val="Default"/>
+        <w:spacing w:line="360" w:lineRule="auto"/>
+        <w:contextualSpacing/>
+        <w:jc w:val="center"/>
+        <w:rPr>
+          <w:rFonts w:ascii="Arial" w:hAnsi="Arial" w:cs="Arial"/>
+          <w:color w:val="000000" w:themeColor="text1"/>
+          <w:sz w:val="22"/>
+          <w:szCs w:val="22"/>
+        </w:rPr>
+      </w:pPr>
+      <w:r>
+        <w:rPr>
+          <w:rFonts w:ascii="Arial" w:hAnsi="Arial" w:cs="Arial"/>
+          <w:sz w:val="22"/>
+          <w:szCs w:val="22"/>
+        </w:rPr>
+        <w:t xml:space="preserve">Figura 1: La tablet combina elementos de la realidad con información  </w:t>
+      </w:r>
+      <w:r>
+        <w:rPr>
+          <w:rFonts w:ascii="Arial" w:hAnsi="Arial" w:cs="Arial"/>
+          <w:sz w:val="22"/>
+          <w:szCs w:val="22"/>
+        </w:rPr>
+        <w:t>visual para crear una realidad mixta en tiempo real</w:t>
+      </w:r>
+      <w:r>
+        <w:rPr>
+          <w:rFonts w:ascii="Arial" w:hAnsi="Arial" w:cs="Arial"/>
+          <w:sz w:val="22"/>
+          <w:szCs w:val="22"/>
+        </w:rPr>
+        <w:t xml:space="preserve"> </w:t>
+      </w:r>
+      <w:r>
+        <w:rPr>
+          <w:rFonts w:ascii="Arial" w:hAnsi="Arial" w:cs="Arial"/>
+          <w:color w:val="000000" w:themeColor="text1"/>
+          <w:sz w:val="22"/>
+          <w:szCs w:val="22"/>
+        </w:rPr>
+        <w:t>[</w:t>
+      </w:r>
+      <w:r>
+        <w:rPr>
+          <w:rFonts w:ascii="Arial" w:hAnsi="Arial" w:cs="Arial"/>
+        </w:rPr>
+        <w:t>Paradox</w:t>
+      </w:r>
+      <w:r>
+        <w:rPr>
+          <w:rFonts w:ascii="Arial" w:hAnsi="Arial" w:cs="Arial"/>
+          <w:color w:val="000000" w:themeColor="text1"/>
+          <w:sz w:val="22"/>
+          <w:szCs w:val="22"/>
+        </w:rPr>
+        <w:t xml:space="preserve">, </w:t>
+      </w:r>
+      <w:r>
+        <w:rPr>
+          <w:rStyle w:val="date-cat"/>
+          <w:rFonts w:ascii="Arial" w:hAnsi="Arial" w:cs="Arial"/>
+          <w:sz w:val="22"/>
+          <w:szCs w:val="22"/>
+        </w:rPr>
+        <w:t>2013</w:t>
+      </w:r>
+      <w:r>
+        <w:rPr>
+          <w:rFonts w:ascii="Arial" w:hAnsi="Arial" w:cs="Arial"/>
+          <w:color w:val="000000" w:themeColor="text1"/>
+          <w:sz w:val="22"/>
+          <w:szCs w:val="22"/>
+        </w:rPr>
+        <w:t xml:space="preserve">] </w:t>
+      </w:r>
+    </w:p>
+    <w:p>
+      <w:pPr>
+        <w:pStyle w:val="Default"/>
+        <w:spacing w:line="360" w:lineRule="auto"/>
+        <w:contextualSpacing/>
+        <w:jc w:val="center"/>
+        <w:rPr>
+          <w:rFonts w:ascii="Arial" w:hAnsi="Arial" w:cs="Arial"/>
+          <w:color w:val="000000" w:themeColor="text1"/>
+          <w:sz w:val="22"/>
+          <w:szCs w:val="22"/>
+        </w:rPr>
+      </w:pPr>
+    </w:p>
+    <w:p>
+      <w:pPr>
+        <w:pStyle w:val="Default"/>
+        <w:spacing w:line="360" w:lineRule="auto"/>
+        <w:contextualSpacing/>
+        <w:jc w:val="both"/>
+        <w:rPr>
+          <w:rFonts w:ascii="Arial" w:hAnsi="Arial" w:cs="Arial"/>
+          <w:color w:val="000000" w:themeColor="text1"/>
+          <w:sz w:val="22"/>
+          <w:szCs w:val="22"/>
+        </w:rPr>
+      </w:pPr>
+      <w:r>
+        <w:rPr>
+          <w:rFonts w:ascii="Arial" w:hAnsi="Arial" w:cs="Arial"/>
+          <w:color w:val="000000" w:themeColor="text1"/>
+        </w:rPr>
+        <w:t xml:space="preserve"> </w:t>
+      </w:r>
+      <w:r>
+        <w:rPr>
+          <w:rFonts w:ascii="Arial" w:hAnsi="Arial" w:cs="Arial"/>
+          <w:color w:val="auto"/>
+          <w:sz w:val="22"/>
+          <w:szCs w:val="22"/>
+        </w:rPr>
+        <w:t>Hac</w:t>
+      </w:r>
+      <w:r>
+        <w:rPr>
+          <w:rFonts w:ascii="Arial" w:hAnsi="Arial" w:cs="Arial"/>
+          <w:color w:val="auto"/>
+          <w:sz w:val="22"/>
+          <w:szCs w:val="22"/>
+        </w:rPr>
+        <w:t>iendo uso de las nuevas tecnologías en dispositivos móviles y de la realidad aumentada, se propone en este proyecto realizar un prototipo</w:t>
+      </w:r>
+      <w:r>
+        <w:rPr>
+          <w:rFonts w:ascii="Arial" w:hAnsi="Arial" w:cs="Arial"/>
+          <w:color w:val="auto"/>
+          <w:sz w:val="22"/>
+          <w:szCs w:val="22"/>
+        </w:rPr>
+        <w:t xml:space="preserve"> </w:t>
+      </w:r>
+      <w:r>
+        <w:rPr>
+          <w:rFonts w:ascii="Arial" w:hAnsi="Arial" w:cs="Arial"/>
+        </w:rPr>
+        <w:t>para ayudar en la comunicación de  personas sordas</w:t>
+      </w:r>
+      <w:r>
+        <w:rPr>
+          <w:rFonts w:ascii="Arial" w:hAnsi="Arial" w:cs="Arial"/>
+          <w:color w:val="auto"/>
+          <w:sz w:val="22"/>
+          <w:szCs w:val="22"/>
+        </w:rPr>
+        <w:t xml:space="preserve"> </w:t>
+      </w:r>
+      <w:r>
+        <w:rPr>
+          <w:rFonts w:ascii="Arial" w:hAnsi="Arial" w:cs="Arial"/>
+          <w:color w:val="auto"/>
+          <w:sz w:val="22"/>
+          <w:szCs w:val="22"/>
+        </w:rPr>
+        <w:t xml:space="preserve">e </w:t>
+      </w:r>
+      <w:r>
+        <w:rPr>
+          <w:rFonts w:ascii="Arial" w:hAnsi="Arial" w:cs="Arial"/>
+        </w:rPr>
+        <w:t>hipoacúsicas</w:t>
+      </w:r>
+      <w:r>
+        <w:rPr>
+          <w:rFonts w:ascii="Arial" w:hAnsi="Arial" w:cs="Arial"/>
+          <w:color w:val="auto"/>
+          <w:sz w:val="22"/>
+          <w:szCs w:val="22"/>
+        </w:rPr>
+        <w:t xml:space="preserve">  con capacidades diferentes en los centros gastronómicos de nuestra localidad sin necesidad de un intermediario </w:t>
+      </w:r>
+      <w:r>
+        <w:rPr>
+          <w:rFonts w:ascii="Arial" w:hAnsi="Arial" w:cs="Arial"/>
+          <w:sz w:val="22"/>
+          <w:szCs w:val="22"/>
+        </w:rPr>
+        <w:t xml:space="preserve">y aprovechando el uso de </w:t>
+      </w:r>
+      <w:r>
+        <w:rPr>
+          <w:rFonts w:ascii="Arial" w:hAnsi="Arial" w:cs="Arial"/>
+          <w:sz w:val="22"/>
+          <w:szCs w:val="22"/>
+        </w:rPr>
+        <w:t>í</w:t>
+      </w:r>
+      <w:r>
+        <w:rPr>
+          <w:rFonts w:ascii="Arial" w:hAnsi="Arial" w:cs="Arial"/>
+          <w:sz w:val="22"/>
+          <w:szCs w:val="22"/>
+        </w:rPr>
+        <w:t>conos y pictogramas que forman parte de la metodología para personas sordas e hipoac</w:t>
+      </w:r>
+      <w:r>
+        <w:rPr>
+          <w:rFonts w:ascii="Arial" w:hAnsi="Arial" w:cs="Arial"/>
+          <w:sz w:val="22"/>
+          <w:szCs w:val="22"/>
+        </w:rPr>
+        <w:t>ú</w:t>
+      </w:r>
+      <w:r>
+        <w:rPr>
+          <w:rFonts w:ascii="Arial" w:hAnsi="Arial" w:cs="Arial"/>
+          <w:sz w:val="22"/>
+          <w:szCs w:val="22"/>
+        </w:rPr>
+        <w:t>sicas graves</w:t>
+      </w:r>
+      <w:r>
+        <w:rPr>
+          <w:rFonts w:ascii="Arial" w:hAnsi="Arial" w:cs="Arial"/>
+          <w:color w:val="auto"/>
+          <w:sz w:val="22"/>
+          <w:szCs w:val="22"/>
+        </w:rPr>
+        <w:t>.</w:t>
+      </w:r>
+    </w:p>
+    <w:p>
+      <w:pPr>
+        <w:rPr>
+          <w:b/>
+        </w:rPr>
+      </w:pPr>
+    </w:p>
+    <w:p>
+      <w:pPr>
+        <w:rPr>
+          <w:rFonts w:ascii="Arial" w:hAnsi="Arial" w:cs="Arial"/>
+          <w:b/>
+          <w:sz w:val="24"/>
+          <w:szCs w:val="24"/>
+          <w:u w:val="single"/>
+        </w:rPr>
+      </w:pPr>
+      <w:r>
+        <w:rPr>
+          <w:rFonts w:ascii="Arial" w:hAnsi="Arial" w:cs="Arial"/>
+          <w:b/>
+          <w:sz w:val="24"/>
+          <w:szCs w:val="24"/>
+          <w:u w:val="single"/>
+        </w:rPr>
+        <w:t>Objetivos</w:t>
+      </w:r>
+    </w:p>
+    <w:p>
+      <w:pPr>
+        <w:rPr>
+          <w:rFonts w:ascii="Arial" w:hAnsi="Arial" w:cs="Arial"/>
+          <w:b/>
+        </w:rPr>
+      </w:pPr>
+      <w:r>
+        <w:rPr>
+          <w:rFonts w:ascii="Arial" w:hAnsi="Arial" w:cs="Arial"/>
+          <w:b/>
+        </w:rPr>
+        <w:t>General</w:t>
+      </w:r>
+    </w:p>
+    <w:p>
+      <w:pPr>
+        <w:spacing w:line="360" w:lineRule="auto"/>
+        <w:jc w:val="both"/>
+        <w:rPr>
+          <w:rFonts w:ascii="Arial" w:hAnsi="Arial" w:cs="Arial"/>
         </w:rPr>
       </w:pPr>
       <w:r>
@@ -63,21 +813,7 @@
         <w:rPr>
           <w:rFonts w:ascii="Arial" w:hAnsi="Arial" w:cs="Arial"/>
         </w:rPr>
-        <w:t xml:space="preserve">para disminuir la desventajas de la comunicación en personas sordas e </w:t>
-      </w:r>
-      <w:proofErr w:type="spellStart"/>
-      <w:r>
-        <w:rPr>
-          <w:rFonts w:ascii="Arial" w:hAnsi="Arial" w:cs="Arial"/>
-        </w:rPr>
-        <w:t>hipoacúsicas</w:t>
-      </w:r>
-      <w:proofErr w:type="spellEnd"/>
-      <w:r>
-        <w:rPr>
-          <w:rFonts w:ascii="Arial" w:hAnsi="Arial" w:cs="Arial"/>
-        </w:rPr>
-        <w:t xml:space="preserve"> incluidas en una c</w:t>
+        <w:t>para disminuir la desventajas de la comunicación en personas sordas e hipoacúsicas incluidas en una c</w:t>
       </w:r>
       <w:r>
         <w:rPr>
@@ -158,17 +894,677 @@
     <w:p>
       <w:pPr>
         <w:rPr>
+          <w:rFonts w:ascii="Arial" w:hAnsi="Arial" w:cs="Arial"/>
           <w:b/>
-        </w:rPr>
-      </w:pPr>
-      <w:r>
-        <w:rPr>
+          <w:sz w:val="24"/>
+          <w:szCs w:val="24"/>
+          <w:u w:val="single"/>
+        </w:rPr>
+      </w:pPr>
+      <w:r>
+        <w:rPr>
+          <w:rFonts w:ascii="Arial" w:hAnsi="Arial" w:cs="Arial"/>
           <w:b/>
-        </w:rPr>
-        <w:t>ESTRUCTURA DE LA TESIS</w:t>
+          <w:sz w:val="24"/>
+          <w:szCs w:val="24"/>
+          <w:u w:val="single"/>
+        </w:rPr>
+        <w:t>Estructura de la tesis</w:t>
       </w:r>
     </w:p>
-    <w:p/>
+    <w:p>
+      <w:pPr>
+        <w:rPr>
+          <w:rFonts w:ascii="Arial" w:hAnsi="Arial" w:cs="Arial"/>
+          <w:sz w:val="24"/>
+          <w:szCs w:val="24"/>
+        </w:rPr>
+      </w:pPr>
+      <w:r>
+        <w:rPr>
+          <w:rFonts w:ascii="Arial" w:hAnsi="Arial" w:cs="Arial"/>
+          <w:sz w:val="24"/>
+          <w:szCs w:val="24"/>
+        </w:rPr>
+        <w:t>La estructura del proyecto cuenta con 8 capítulos en los cuales se describe los documentos necesarios para desarrollar dicho proyecto.</w:t>
+      </w:r>
+    </w:p>
+    <w:p>
+      <w:pPr>
+        <w:jc w:val="both"/>
+        <w:rPr>
+          <w:rFonts w:ascii="Arial" w:hAnsi="Arial" w:cs="Arial"/>
+          <w:sz w:val="24"/>
+          <w:szCs w:val="24"/>
+        </w:rPr>
+      </w:pPr>
+      <w:r>
+        <w:rPr>
+          <w:rFonts w:ascii="Arial" w:hAnsi="Arial" w:cs="Arial"/>
+          <w:sz w:val="24"/>
+          <w:szCs w:val="24"/>
+        </w:rPr>
+        <w:lastRenderedPageBreak/>
+        <w:t>E</w:t>
+      </w:r>
+      <w:r>
+        <w:rPr>
+          <w:rFonts w:ascii="Arial" w:hAnsi="Arial" w:cs="Arial"/>
+          <w:sz w:val="24"/>
+          <w:szCs w:val="24"/>
+        </w:rPr>
+        <w:t>n e</w:t>
+      </w:r>
+      <w:r>
+        <w:rPr>
+          <w:rFonts w:ascii="Arial" w:hAnsi="Arial" w:cs="Arial"/>
+          <w:sz w:val="24"/>
+          <w:szCs w:val="24"/>
+        </w:rPr>
+        <w:t>l Capitulo 1 "</w:t>
+      </w:r>
+      <w:r>
+        <w:rPr>
+          <w:rFonts w:ascii="Arial" w:hAnsi="Arial" w:cs="Arial"/>
+          <w:sz w:val="24"/>
+          <w:szCs w:val="24"/>
+        </w:rPr>
+        <w:t>Introducción</w:t>
+      </w:r>
+      <w:r>
+        <w:rPr>
+          <w:rFonts w:ascii="Arial" w:hAnsi="Arial" w:cs="Arial"/>
+          <w:sz w:val="24"/>
+          <w:szCs w:val="24"/>
+        </w:rPr>
+        <w:t>"</w:t>
+      </w:r>
+      <w:r>
+        <w:rPr>
+          <w:rFonts w:ascii="Arial" w:hAnsi="Arial" w:cs="Arial"/>
+          <w:sz w:val="24"/>
+          <w:szCs w:val="24"/>
+        </w:rPr>
+        <w:t xml:space="preserve"> se  realiza una introducción a la realidad aumentada en dispositivos móviles, además se definen los objetivos general y secundarios. Finalmente se describe como se encuentra estructurada la tesis.</w:t>
+      </w:r>
+    </w:p>
+    <w:p>
+      <w:pPr>
+        <w:jc w:val="both"/>
+        <w:rPr>
+          <w:rFonts w:ascii="Arial" w:hAnsi="Arial" w:cs="Arial"/>
+          <w:sz w:val="24"/>
+          <w:szCs w:val="24"/>
+        </w:rPr>
+      </w:pPr>
+      <w:r>
+        <w:rPr>
+          <w:rFonts w:ascii="Arial" w:hAnsi="Arial" w:cs="Arial"/>
+          <w:sz w:val="24"/>
+          <w:szCs w:val="24"/>
+        </w:rPr>
+        <w:t xml:space="preserve">El Capitulo 2 "Marco </w:t>
+      </w:r>
+      <w:r>
+        <w:rPr>
+          <w:rFonts w:ascii="Arial" w:hAnsi="Arial" w:cs="Arial"/>
+          <w:sz w:val="24"/>
+          <w:szCs w:val="24"/>
+        </w:rPr>
+        <w:t>teórico</w:t>
+      </w:r>
+      <w:r>
+        <w:rPr>
+          <w:rFonts w:ascii="Arial" w:hAnsi="Arial" w:cs="Arial"/>
+          <w:sz w:val="24"/>
+          <w:szCs w:val="24"/>
+        </w:rPr>
+        <w:t>"</w:t>
+      </w:r>
+      <w:r>
+        <w:rPr>
+          <w:rFonts w:ascii="Arial" w:hAnsi="Arial" w:cs="Arial"/>
+          <w:sz w:val="24"/>
+          <w:szCs w:val="24"/>
+        </w:rPr>
+        <w:t xml:space="preserve"> se presentan definiciones y abreviaturas</w:t>
+      </w:r>
+      <w:r>
+        <w:rPr>
+          <w:rFonts w:ascii="Arial" w:hAnsi="Arial" w:cs="Arial"/>
+          <w:sz w:val="24"/>
+          <w:szCs w:val="24"/>
+        </w:rPr>
+        <w:t xml:space="preserve"> que encontramos en la documentación del proyecto</w:t>
+      </w:r>
+      <w:r>
+        <w:rPr>
+          <w:rFonts w:ascii="Arial" w:hAnsi="Arial" w:cs="Arial"/>
+          <w:sz w:val="24"/>
+          <w:szCs w:val="24"/>
+        </w:rPr>
+        <w:t xml:space="preserve">, además de los conceptos teóricos necesarios para el </w:t>
+      </w:r>
+      <w:r>
+        <w:rPr>
+          <w:rFonts w:ascii="Arial" w:hAnsi="Arial" w:cs="Arial"/>
+          <w:sz w:val="24"/>
+          <w:szCs w:val="24"/>
+        </w:rPr>
+        <w:t xml:space="preserve">desarrollo del proyecto relacionadas con la realidad aumentada, su arquitectura y las herramientas en la actualidad. </w:t>
+      </w:r>
+    </w:p>
+    <w:p>
+      <w:pPr>
+        <w:jc w:val="both"/>
+        <w:rPr>
+          <w:rFonts w:ascii="Arial" w:hAnsi="Arial" w:cs="Arial"/>
+          <w:sz w:val="24"/>
+          <w:szCs w:val="24"/>
+        </w:rPr>
+      </w:pPr>
+      <w:r>
+        <w:rPr>
+          <w:rFonts w:ascii="Arial" w:hAnsi="Arial" w:cs="Arial"/>
+          <w:sz w:val="24"/>
+          <w:szCs w:val="24"/>
+        </w:rPr>
+        <w:t>En el</w:t>
+      </w:r>
+      <w:r>
+        <w:rPr>
+          <w:rFonts w:ascii="Arial" w:hAnsi="Arial" w:cs="Arial"/>
+          <w:sz w:val="24"/>
+          <w:szCs w:val="24"/>
+        </w:rPr>
+        <w:t xml:space="preserve"> Capitulo 3 "</w:t>
+      </w:r>
+      <w:r>
+        <w:rPr>
+          <w:rFonts w:ascii="Arial" w:hAnsi="Arial" w:cs="Arial"/>
+          <w:sz w:val="24"/>
+          <w:szCs w:val="24"/>
+        </w:rPr>
+        <w:t>Análisis</w:t>
+      </w:r>
+      <w:r>
+        <w:rPr>
+          <w:rFonts w:ascii="Arial" w:hAnsi="Arial" w:cs="Arial"/>
+          <w:sz w:val="24"/>
+          <w:szCs w:val="24"/>
+        </w:rPr>
+        <w:t xml:space="preserve"> y </w:t>
+      </w:r>
+      <w:r>
+        <w:rPr>
+          <w:rFonts w:ascii="Arial" w:hAnsi="Arial" w:cs="Arial"/>
+          <w:sz w:val="24"/>
+          <w:szCs w:val="24"/>
+        </w:rPr>
+        <w:t>evaluación</w:t>
+      </w:r>
+      <w:r>
+        <w:rPr>
+          <w:rFonts w:ascii="Arial" w:hAnsi="Arial" w:cs="Arial"/>
+          <w:sz w:val="24"/>
+          <w:szCs w:val="24"/>
+        </w:rPr>
+        <w:t xml:space="preserve"> de </w:t>
+      </w:r>
+      <w:r>
+        <w:rPr>
+          <w:rFonts w:ascii="Arial" w:hAnsi="Arial" w:cs="Arial"/>
+          <w:sz w:val="24"/>
+          <w:szCs w:val="24"/>
+        </w:rPr>
+        <w:t>tecnologías</w:t>
+      </w:r>
+      <w:r>
+        <w:rPr>
+          <w:rFonts w:ascii="Arial" w:hAnsi="Arial" w:cs="Arial"/>
+          <w:sz w:val="24"/>
+          <w:szCs w:val="24"/>
+        </w:rPr>
+        <w:t xml:space="preserve"> de realidad aumentada"</w:t>
+      </w:r>
+      <w:r>
+        <w:rPr>
+          <w:rFonts w:ascii="Arial" w:hAnsi="Arial" w:cs="Arial"/>
+          <w:sz w:val="24"/>
+          <w:szCs w:val="24"/>
+        </w:rPr>
+        <w:t xml:space="preserve"> se centra </w:t>
+      </w:r>
+      <w:r>
+        <w:rPr>
+          <w:rFonts w:ascii="Arial" w:hAnsi="Arial" w:cs="Arial"/>
+          <w:sz w:val="24"/>
+          <w:szCs w:val="24"/>
+        </w:rPr>
+        <w:t>en</w:t>
+      </w:r>
+      <w:r>
+        <w:rPr>
+          <w:rFonts w:ascii="Arial" w:hAnsi="Arial" w:cs="Arial"/>
+          <w:sz w:val="24"/>
+          <w:szCs w:val="24"/>
+        </w:rPr>
+        <w:t xml:space="preserve"> la investigación y el estudio de las distintas tecnologías de realidad aumentada</w:t>
+      </w:r>
+      <w:r>
+        <w:rPr>
+          <w:rFonts w:ascii="Arial" w:hAnsi="Arial" w:cs="Arial"/>
+          <w:sz w:val="24"/>
+          <w:szCs w:val="24"/>
+        </w:rPr>
+        <w:t>.</w:t>
+      </w:r>
+    </w:p>
+    <w:p>
+      <w:pPr>
+        <w:jc w:val="both"/>
+        <w:rPr>
+          <w:rFonts w:ascii="Arial" w:hAnsi="Arial" w:cs="Arial"/>
+          <w:sz w:val="24"/>
+          <w:szCs w:val="24"/>
+        </w:rPr>
+      </w:pPr>
+      <w:r>
+        <w:rPr>
+          <w:rFonts w:ascii="Arial" w:hAnsi="Arial" w:cs="Arial"/>
+          <w:sz w:val="24"/>
+          <w:szCs w:val="24"/>
+        </w:rPr>
+        <w:t>En</w:t>
+      </w:r>
+      <w:r>
+        <w:rPr>
+          <w:rFonts w:ascii="Arial" w:hAnsi="Arial" w:cs="Arial"/>
+          <w:sz w:val="24"/>
+          <w:szCs w:val="24"/>
+        </w:rPr>
+        <w:t xml:space="preserve"> </w:t>
+      </w:r>
+      <w:r>
+        <w:rPr>
+          <w:rFonts w:ascii="Arial" w:hAnsi="Arial" w:cs="Arial"/>
+          <w:sz w:val="24"/>
+          <w:szCs w:val="24"/>
+        </w:rPr>
+        <w:t xml:space="preserve">el </w:t>
+      </w:r>
+      <w:r>
+        <w:rPr>
+          <w:rFonts w:ascii="Arial" w:hAnsi="Arial" w:cs="Arial"/>
+          <w:sz w:val="24"/>
+          <w:szCs w:val="24"/>
+        </w:rPr>
+        <w:t>Capitulo 4 "</w:t>
+      </w:r>
+      <w:r>
+        <w:rPr>
+          <w:rFonts w:ascii="Arial" w:hAnsi="Arial" w:cs="Arial"/>
+          <w:sz w:val="24"/>
+          <w:szCs w:val="24"/>
+        </w:rPr>
+        <w:t>Metodología</w:t>
+      </w:r>
+      <w:r>
+        <w:rPr>
+          <w:rFonts w:ascii="Arial" w:hAnsi="Arial" w:cs="Arial"/>
+          <w:sz w:val="24"/>
+          <w:szCs w:val="24"/>
+        </w:rPr>
+        <w:t xml:space="preserve"> de desarrollo"</w:t>
+      </w:r>
+      <w:r>
+        <w:rPr>
+          <w:rFonts w:ascii="Arial" w:hAnsi="Arial" w:cs="Arial"/>
+          <w:sz w:val="24"/>
+          <w:szCs w:val="24"/>
+        </w:rPr>
+        <w:t xml:space="preserve"> se describen la metodología que se utilizo durante el desarrollo del proyecto.</w:t>
+      </w:r>
+    </w:p>
+    <w:p>
+      <w:pPr>
+        <w:jc w:val="both"/>
+        <w:rPr>
+          <w:rFonts w:ascii="Arial" w:hAnsi="Arial" w:cs="Arial"/>
+          <w:sz w:val="24"/>
+          <w:szCs w:val="24"/>
+        </w:rPr>
+      </w:pPr>
+      <w:r>
+        <w:rPr>
+          <w:rFonts w:ascii="Arial" w:hAnsi="Arial" w:cs="Arial"/>
+          <w:sz w:val="24"/>
+          <w:szCs w:val="24"/>
+        </w:rPr>
+        <w:t>E</w:t>
+      </w:r>
+      <w:r>
+        <w:rPr>
+          <w:rFonts w:ascii="Arial" w:hAnsi="Arial" w:cs="Arial"/>
+          <w:sz w:val="24"/>
+          <w:szCs w:val="24"/>
+        </w:rPr>
+        <w:t>n e</w:t>
+      </w:r>
+      <w:r>
+        <w:rPr>
+          <w:rFonts w:ascii="Arial" w:hAnsi="Arial" w:cs="Arial"/>
+          <w:sz w:val="24"/>
+          <w:szCs w:val="24"/>
+        </w:rPr>
+        <w:t>l Capitulo 5 "</w:t>
+      </w:r>
+      <w:r>
+        <w:rPr>
+          <w:rFonts w:ascii="Arial" w:hAnsi="Arial" w:cs="Arial"/>
+          <w:sz w:val="24"/>
+          <w:szCs w:val="24"/>
+        </w:rPr>
+        <w:t xml:space="preserve">Requisito del sistema y </w:t>
+      </w:r>
+      <w:r>
+        <w:rPr>
+          <w:rFonts w:ascii="Arial" w:hAnsi="Arial" w:cs="Arial"/>
+          <w:sz w:val="24"/>
+          <w:szCs w:val="24"/>
+        </w:rPr>
+        <w:t>preparación</w:t>
+      </w:r>
+      <w:r>
+        <w:rPr>
+          <w:rFonts w:ascii="Arial" w:hAnsi="Arial" w:cs="Arial"/>
+          <w:sz w:val="24"/>
+          <w:szCs w:val="24"/>
+        </w:rPr>
+        <w:t xml:space="preserve"> del entorno de trabajo</w:t>
+      </w:r>
+      <w:r>
+        <w:rPr>
+          <w:rFonts w:ascii="Arial" w:hAnsi="Arial" w:cs="Arial"/>
+          <w:sz w:val="24"/>
+          <w:szCs w:val="24"/>
+        </w:rPr>
+        <w:t>"</w:t>
+      </w:r>
+      <w:r>
+        <w:rPr>
+          <w:rFonts w:ascii="Arial" w:hAnsi="Arial" w:cs="Arial"/>
+          <w:sz w:val="24"/>
+          <w:szCs w:val="24"/>
+        </w:rPr>
+        <w:t xml:space="preserve"> </w:t>
+      </w:r>
+      <w:r>
+        <w:rPr>
+          <w:rFonts w:ascii="Arial" w:hAnsi="Arial" w:cs="Arial"/>
+          <w:sz w:val="24"/>
+          <w:szCs w:val="24"/>
+        </w:rPr>
+        <w:t>de definen .......................</w:t>
+      </w:r>
+    </w:p>
+    <w:p>
+      <w:pPr>
+        <w:jc w:val="both"/>
+        <w:rPr>
+          <w:rFonts w:ascii="Arial" w:hAnsi="Arial" w:cs="Arial"/>
+          <w:color w:val="000000" w:themeColor="text1"/>
+          <w:sz w:val="24"/>
+          <w:szCs w:val="24"/>
+        </w:rPr>
+      </w:pPr>
+      <w:r>
+        <w:rPr>
+          <w:rFonts w:ascii="Arial" w:hAnsi="Arial" w:cs="Arial"/>
+          <w:sz w:val="24"/>
+          <w:szCs w:val="24"/>
+        </w:rPr>
+        <w:t>E</w:t>
+      </w:r>
+      <w:r>
+        <w:rPr>
+          <w:rFonts w:ascii="Arial" w:hAnsi="Arial" w:cs="Arial"/>
+          <w:sz w:val="24"/>
+          <w:szCs w:val="24"/>
+        </w:rPr>
+        <w:t>n e</w:t>
+      </w:r>
+      <w:r>
+        <w:rPr>
+          <w:rFonts w:ascii="Arial" w:hAnsi="Arial" w:cs="Arial"/>
+          <w:sz w:val="24"/>
+          <w:szCs w:val="24"/>
+        </w:rPr>
+        <w:t>l Capitulo 6</w:t>
+      </w:r>
+      <w:r>
+        <w:rPr>
+          <w:rFonts w:ascii="Arial" w:hAnsi="Arial" w:cs="Arial"/>
+          <w:sz w:val="24"/>
+          <w:szCs w:val="24"/>
+        </w:rPr>
+        <w:t xml:space="preserve"> "</w:t>
+      </w:r>
+      <w:r>
+        <w:rPr>
+          <w:rFonts w:ascii="Arial" w:hAnsi="Arial" w:cs="Arial"/>
+          <w:sz w:val="24"/>
+          <w:szCs w:val="24"/>
+        </w:rPr>
+        <w:t>Desarrollo</w:t>
+      </w:r>
+      <w:r>
+        <w:rPr>
+          <w:rFonts w:ascii="Arial" w:hAnsi="Arial" w:cs="Arial"/>
+          <w:sz w:val="24"/>
+          <w:szCs w:val="24"/>
+        </w:rPr>
+        <w:t xml:space="preserve"> del prototipo de realidad aumentada"</w:t>
+      </w:r>
+      <w:r>
+        <w:rPr>
+          <w:rFonts w:ascii="Arial" w:hAnsi="Arial" w:cs="Arial"/>
+          <w:sz w:val="24"/>
+          <w:szCs w:val="24"/>
+        </w:rPr>
+        <w:t xml:space="preserve"> contiene la </w:t>
+      </w:r>
+      <w:r>
+        <w:rPr>
+          <w:rFonts w:ascii="Arial" w:hAnsi="Arial" w:cs="Arial"/>
+          <w:sz w:val="24"/>
+          <w:szCs w:val="24"/>
+        </w:rPr>
+        <w:t xml:space="preserve">descripción, documentación, código y prueba del </w:t>
+      </w:r>
+      <w:r>
+        <w:rPr>
+          <w:rFonts w:ascii="Arial" w:hAnsi="Arial" w:cs="Arial"/>
+          <w:sz w:val="24"/>
+          <w:szCs w:val="24"/>
+        </w:rPr>
+        <w:t>"</w:t>
+      </w:r>
+      <w:r>
+        <w:rPr>
+          <w:rFonts w:ascii="Arial" w:hAnsi="Arial" w:cs="Arial"/>
+          <w:color w:val="000000" w:themeColor="text1"/>
+          <w:sz w:val="24"/>
+          <w:szCs w:val="24"/>
+        </w:rPr>
+        <w:t>Prototipo Interactivo de Realidad Aumentada</w:t>
+      </w:r>
+      <w:r>
+        <w:rPr>
+          <w:rFonts w:ascii="Arial" w:hAnsi="Arial" w:cs="Arial"/>
+          <w:color w:val="000000" w:themeColor="text1"/>
+          <w:sz w:val="24"/>
+          <w:szCs w:val="24"/>
+        </w:rPr>
+        <w:t>" que se planteó realizar.</w:t>
+      </w:r>
+    </w:p>
+    <w:p>
+      <w:pPr>
+        <w:jc w:val="both"/>
+        <w:rPr>
+          <w:rFonts w:ascii="Arial" w:hAnsi="Arial" w:cs="Arial"/>
+          <w:sz w:val="24"/>
+          <w:szCs w:val="24"/>
+        </w:rPr>
+      </w:pPr>
+      <w:r>
+        <w:rPr>
+          <w:rFonts w:ascii="Arial" w:hAnsi="Arial" w:cs="Arial"/>
+          <w:sz w:val="24"/>
+          <w:szCs w:val="24"/>
+        </w:rPr>
+        <w:t>E</w:t>
+      </w:r>
+      <w:r>
+        <w:rPr>
+          <w:rFonts w:ascii="Arial" w:hAnsi="Arial" w:cs="Arial"/>
+          <w:sz w:val="24"/>
+          <w:szCs w:val="24"/>
+        </w:rPr>
+        <w:t>n e</w:t>
+      </w:r>
+      <w:r>
+        <w:rPr>
+          <w:rFonts w:ascii="Arial" w:hAnsi="Arial" w:cs="Arial"/>
+          <w:sz w:val="24"/>
+          <w:szCs w:val="24"/>
+        </w:rPr>
+        <w:t>l Capitulo 7</w:t>
+      </w:r>
+      <w:r>
+        <w:rPr>
+          <w:rFonts w:ascii="Arial" w:hAnsi="Arial" w:cs="Arial"/>
+          <w:sz w:val="24"/>
+          <w:szCs w:val="24"/>
+        </w:rPr>
+        <w:t xml:space="preserve"> "</w:t>
+      </w:r>
+      <w:r>
+        <w:rPr>
+          <w:rFonts w:ascii="Arial" w:hAnsi="Arial" w:cs="Arial"/>
+          <w:sz w:val="24"/>
+          <w:szCs w:val="24"/>
+        </w:rPr>
+        <w:t>Conclusión</w:t>
+      </w:r>
+      <w:r>
+        <w:rPr>
+          <w:rFonts w:ascii="Arial" w:hAnsi="Arial" w:cs="Arial"/>
+          <w:sz w:val="24"/>
+          <w:szCs w:val="24"/>
+        </w:rPr>
+        <w:t>"</w:t>
+      </w:r>
+      <w:r>
+        <w:rPr>
+          <w:rFonts w:ascii="Arial" w:hAnsi="Arial" w:cs="Arial"/>
+          <w:sz w:val="24"/>
+          <w:szCs w:val="24"/>
+        </w:rPr>
+        <w:t xml:space="preserve"> se plasman las conclusiones obtenidas durante el desarrollo del proyecto, </w:t>
+      </w:r>
+      <w:r>
+        <w:rPr>
+          <w:rFonts w:ascii="Arial" w:hAnsi="Arial" w:cs="Arial"/>
+          <w:sz w:val="24"/>
+          <w:szCs w:val="24"/>
+        </w:rPr>
+        <w:t>además,</w:t>
+      </w:r>
+      <w:r>
+        <w:rPr>
+          <w:rFonts w:ascii="Arial" w:hAnsi="Arial" w:cs="Arial"/>
+          <w:sz w:val="24"/>
+          <w:szCs w:val="24"/>
+        </w:rPr>
+        <w:t xml:space="preserve"> </w:t>
+      </w:r>
+      <w:r>
+        <w:rPr>
+          <w:rFonts w:ascii="Arial" w:hAnsi="Arial" w:cs="Arial"/>
+          <w:sz w:val="24"/>
+          <w:szCs w:val="24"/>
+        </w:rPr>
+        <w:t>también se definen las posibles líneas futuras de investigación y de desarrollo.</w:t>
+      </w:r>
+    </w:p>
+    <w:p>
+      <w:pPr>
+        <w:jc w:val="both"/>
+        <w:rPr>
+          <w:rFonts w:ascii="Arial" w:hAnsi="Arial" w:cs="Arial"/>
+          <w:sz w:val="24"/>
+          <w:szCs w:val="24"/>
+        </w:rPr>
+      </w:pPr>
+      <w:r>
+        <w:rPr>
+          <w:rFonts w:ascii="Arial" w:hAnsi="Arial" w:cs="Arial"/>
+          <w:sz w:val="24"/>
+          <w:szCs w:val="24"/>
+        </w:rPr>
+        <w:t>E</w:t>
+      </w:r>
+      <w:r>
+        <w:rPr>
+          <w:rFonts w:ascii="Arial" w:hAnsi="Arial" w:cs="Arial"/>
+          <w:sz w:val="24"/>
+          <w:szCs w:val="24"/>
+        </w:rPr>
+        <w:t>n e</w:t>
+      </w:r>
+      <w:r>
+        <w:rPr>
+          <w:rFonts w:ascii="Arial" w:hAnsi="Arial" w:cs="Arial"/>
+          <w:sz w:val="24"/>
+          <w:szCs w:val="24"/>
+        </w:rPr>
+        <w:t>l Capitulo 8</w:t>
+      </w:r>
+      <w:r>
+        <w:rPr>
+          <w:rFonts w:ascii="Arial" w:hAnsi="Arial" w:cs="Arial"/>
+          <w:sz w:val="24"/>
+          <w:szCs w:val="24"/>
+        </w:rPr>
+        <w:t xml:space="preserve"> "</w:t>
+      </w:r>
+      <w:r>
+        <w:rPr>
+          <w:rFonts w:ascii="Arial" w:hAnsi="Arial" w:cs="Arial"/>
+          <w:sz w:val="24"/>
+          <w:szCs w:val="24"/>
+        </w:rPr>
+        <w:t>Bibliografía</w:t>
+      </w:r>
+      <w:r>
+        <w:rPr>
+          <w:rFonts w:ascii="Arial" w:hAnsi="Arial" w:cs="Arial"/>
+          <w:sz w:val="24"/>
+          <w:szCs w:val="24"/>
+        </w:rPr>
+        <w:t>"</w:t>
+      </w:r>
+      <w:r>
+        <w:rPr>
+          <w:rFonts w:ascii="Arial" w:hAnsi="Arial" w:cs="Arial"/>
+          <w:sz w:val="24"/>
+          <w:szCs w:val="24"/>
+        </w:rPr>
+        <w:t xml:space="preserve"> se presenta la lista de  las referencias bibliográficas utilizadas como complemento teórico para el desarrollo de este proyecto.</w:t>
+      </w:r>
+    </w:p>
     <w:sectPr>
       <w:pgSz w:w="11906" w:h="16838"/>
       <w:pgMar w:top="1417" w:right="1701" w:bottom="1417" w:left="1701" w:header="708" w:footer="708" w:gutter="0"/>
@@ -294,8 +1690,189 @@
       </w:rPr>
     </w:lvl>
   </w:abstractNum>
+  <w:abstractNum w:abstractNumId="1">
+    <w:nsid w:val="512E05AD"/>
+    <w:multiLevelType w:val="hybridMultilevel"/>
+    <w:tmpl w:val="B620824C"/>
+    <w:lvl w:ilvl="0" w:tplc="0C0A000F">
+      <w:start w:val="1"/>
+      <w:numFmt w:val="decimal"/>
+      <w:lvlText w:val="%1."/>
+      <w:lvlJc w:val="left"/>
+      <w:pPr>
+        <w:ind w:left="720" w:hanging="360"/>
+      </w:pPr>
+      <w:rPr>
+        <w:rFonts w:hint="default"/>
+      </w:rPr>
+    </w:lvl>
+    <w:lvl w:ilvl="1" w:tplc="0C0A0019" w:tentative="1">
+      <w:start w:val="1"/>
+      <w:numFmt w:val="lowerLetter"/>
+      <w:lvlText w:val="%2."/>
+      <w:lvlJc w:val="left"/>
+      <w:pPr>
+        <w:ind w:left="1440" w:hanging="360"/>
+      </w:pPr>
+    </w:lvl>
+    <w:lvl w:ilvl="2" w:tplc="0C0A001B" w:tentative="1">
+      <w:start w:val="1"/>
+      <w:numFmt w:val="lowerRoman"/>
+      <w:lvlText w:val="%3."/>
+      <w:lvlJc w:val="right"/>
+      <w:pPr>
+        <w:ind w:left="2160" w:hanging="180"/>
+      </w:pPr>
+    </w:lvl>
+    <w:lvl w:ilvl="3" w:tplc="0C0A000F">
+      <w:start w:val="1"/>
+      <w:numFmt w:val="decimal"/>
+      <w:lvlText w:val="%4."/>
+      <w:lvlJc w:val="left"/>
+      <w:pPr>
+        <w:ind w:left="2880" w:hanging="360"/>
+      </w:pPr>
+    </w:lvl>
+    <w:lvl w:ilvl="4" w:tplc="0C0A0019" w:tentative="1">
+      <w:start w:val="1"/>
+      <w:numFmt w:val="lowerLetter"/>
+      <w:lvlText w:val="%5."/>
+      <w:lvlJc w:val="left"/>
+      <w:pPr>
+        <w:ind w:left="3600" w:hanging="360"/>
+      </w:pPr>
+    </w:lvl>
+    <w:lvl w:ilvl="5" w:tplc="0C0A001B" w:tentative="1">
+      <w:start w:val="1"/>
+      <w:numFmt w:val="lowerRoman"/>
+      <w:lvlText w:val="%6."/>
+      <w:lvlJc w:val="right"/>
+      <w:pPr>
+        <w:ind w:left="4320" w:hanging="180"/>
+      </w:pPr>
+    </w:lvl>
+    <w:lvl w:ilvl="6" w:tplc="0C0A000F" w:tentative="1">
+      <w:start w:val="1"/>
+      <w:numFmt w:val="decimal"/>
+      <w:lvlText w:val="%7."/>
+      <w:lvlJc w:val="left"/>
+      <w:pPr>
+        <w:ind w:left="5040" w:hanging="360"/>
+      </w:pPr>
+    </w:lvl>
+    <w:lvl w:ilvl="7" w:tplc="0C0A0019" w:tentative="1">
+      <w:start w:val="1"/>
+      <w:numFmt w:val="lowerLetter"/>
+      <w:lvlText w:val="%8."/>
+      <w:lvlJc w:val="left"/>
+      <w:pPr>
+        <w:ind w:left="5760" w:hanging="360"/>
+      </w:pPr>
+    </w:lvl>
+    <w:lvl w:ilvl="8" w:tplc="0C0A001B" w:tentative="1">
+      <w:start w:val="1"/>
+      <w:numFmt w:val="lowerRoman"/>
+      <w:lvlText w:val="%9."/>
+      <w:lvlJc w:val="right"/>
+      <w:pPr>
+        <w:ind w:left="6480" w:hanging="180"/>
+      </w:pPr>
+    </w:lvl>
+  </w:abstractNum>
+  <w:abstractNum w:abstractNumId="2">
+    <w:nsid w:val="60C957D0"/>
+    <w:multiLevelType w:val="hybridMultilevel"/>
+    <w:tmpl w:val="2A78AA08"/>
+    <w:lvl w:ilvl="0" w:tplc="0C0A000F">
+      <w:start w:val="1"/>
+      <w:numFmt w:val="decimal"/>
+      <w:lvlText w:val="%1."/>
+      <w:lvlJc w:val="left"/>
+      <w:pPr>
+        <w:ind w:left="360" w:hanging="360"/>
+      </w:pPr>
+    </w:lvl>
+    <w:lvl w:ilvl="1" w:tplc="0C0A0019" w:tentative="1">
+      <w:start w:val="1"/>
+      <w:numFmt w:val="lowerLetter"/>
+      <w:lvlText w:val="%2."/>
+      <w:lvlJc w:val="left"/>
+      <w:pPr>
+        <w:ind w:left="2146" w:hanging="360"/>
+      </w:pPr>
+    </w:lvl>
+    <w:lvl w:ilvl="2" w:tplc="0C0A001B" w:tentative="1">
+      <w:start w:val="1"/>
+      <w:numFmt w:val="lowerRoman"/>
+      <w:lvlText w:val="%3."/>
+      <w:lvlJc w:val="right"/>
+      <w:pPr>
+        <w:ind w:left="2866" w:hanging="180"/>
+      </w:pPr>
+    </w:lvl>
+    <w:lvl w:ilvl="3" w:tplc="0C0A000F" w:tentative="1">
+      <w:start w:val="1"/>
+      <w:numFmt w:val="decimal"/>
+      <w:lvlText w:val="%4."/>
+      <w:lvlJc w:val="left"/>
+      <w:pPr>
+        <w:ind w:left="3586" w:hanging="360"/>
+      </w:pPr>
+    </w:lvl>
+    <w:lvl w:ilvl="4" w:tplc="0C0A0019" w:tentative="1">
+      <w:start w:val="1"/>
+      <w:numFmt w:val="lowerLetter"/>
+      <w:lvlText w:val="%5."/>
+      <w:lvlJc w:val="left"/>
+      <w:pPr>
+        <w:ind w:left="4306" w:hanging="360"/>
+      </w:pPr>
+    </w:lvl>
+    <w:lvl w:ilvl="5" w:tplc="0C0A001B" w:tentative="1">
+      <w:start w:val="1"/>
+      <w:numFmt w:val="lowerRoman"/>
+      <w:lvlText w:val="%6."/>
+      <w:lvlJc w:val="right"/>
+      <w:pPr>
+        <w:ind w:left="5026" w:hanging="180"/>
+      </w:pPr>
+    </w:lvl>
+    <w:lvl w:ilvl="6" w:tplc="0C0A000F" w:tentative="1">
+      <w:start w:val="1"/>
+      <w:numFmt w:val="decimal"/>
+      <w:lvlText w:val="%7."/>
+      <w:lvlJc w:val="left"/>
+      <w:pPr>
+        <w:ind w:left="5746" w:hanging="360"/>
+      </w:pPr>
+    </w:lvl>
+    <w:lvl w:ilvl="7" w:tplc="0C0A0019" w:tentative="1">
+      <w:start w:val="1"/>
+      <w:numFmt w:val="lowerLetter"/>
+      <w:lvlText w:val="%8."/>
+      <w:lvlJc w:val="left"/>
+      <w:pPr>
+        <w:ind w:left="6466" w:hanging="360"/>
+      </w:pPr>
+    </w:lvl>
+    <w:lvl w:ilvl="8" w:tplc="0C0A001B" w:tentative="1">
+      <w:start w:val="1"/>
+      <w:numFmt w:val="lowerRoman"/>
+      <w:lvlText w:val="%9."/>
+      <w:lvlJc w:val="right"/>
+      <w:pPr>
+        <w:ind w:left="7186" w:hanging="180"/>
+      </w:pPr>
+    </w:lvl>
+  </w:abstractNum>
   <w:num w:numId="1">
     <w:abstractNumId w:val="0"/>
+  </w:num>
+  <w:num w:numId="2">
+    <w:abstractNumId w:val="1"/>
+  </w:num>
+  <w:num w:numId="3">
+    <w:abstractNumId w:val="2"/>
   </w:num>
 </w:numbering>
 </file>
@@ -459,6 +2036,7 @@
   <w:style w:type="paragraph" w:default="1" w:styleId="Normal">
     <w:name w:val="Normal"/>
     <w:qFormat/>
+    <w:rsid w:val="00664289"/>
   </w:style>
   <w:style w:type="character" w:default="1" w:styleId="Fuentedeprrafopredeter">
     <w:name w:val="Default Paragraph Font"/>
@@ -498,6 +2076,83 @@
       <w:ind w:left="720"/>
       <w:contextualSpacing/>
     </w:pPr>
+  </w:style>
+  <w:style w:type="paragraph" w:customStyle="1" w:styleId="Default">
+    <w:name w:val="Default"/>
+    <w:rsid w:val="009344D5"/>
+    <w:pPr>
+      <w:autoSpaceDE w:val="0"/>
+      <w:autoSpaceDN w:val="0"/>
+      <w:adjustRightInd w:val="0"/>
+      <w:spacing w:after="0" w:line="240" w:lineRule="auto"/>
+    </w:pPr>
+    <w:rPr>
+      <w:rFonts w:ascii="Courier New" w:eastAsia="Calibri" w:hAnsi="Courier New" w:cs="Courier New"/>
+      <w:color w:val="000000"/>
+      <w:sz w:val="24"/>
+      <w:szCs w:val="24"/>
+      <w:lang w:val="es-AR" w:eastAsia="en-US"/>
+    </w:rPr>
+  </w:style>
+  <w:style w:type="character" w:customStyle="1" w:styleId="date-cat">
+    <w:name w:val="date-cat"/>
+    <w:basedOn w:val="Fuentedeprrafopredeter"/>
+    <w:rsid w:val="009344D5"/>
+  </w:style>
+  <w:style w:type="paragraph" w:styleId="Textocomentario">
+    <w:name w:val="annotation text"/>
+    <w:basedOn w:val="Normal"/>
+    <w:link w:val="TextocomentarioCar"/>
+    <w:uiPriority w:val="99"/>
+    <w:unhideWhenUsed/>
+    <w:rsid w:val="009344D5"/>
+    <w:rPr>
+      <w:rFonts w:ascii="Calibri" w:eastAsia="Times New Roman" w:hAnsi="Calibri" w:cs="Times New Roman"/>
+      <w:sz w:val="20"/>
+      <w:szCs w:val="20"/>
+    </w:rPr>
+  </w:style>
+  <w:style w:type="character" w:customStyle="1" w:styleId="TextocomentarioCar">
+    <w:name w:val="Texto comentario Car"/>
+    <w:basedOn w:val="Fuentedeprrafopredeter"/>
+    <w:link w:val="Textocomentario"/>
+    <w:uiPriority w:val="99"/>
+    <w:rsid w:val="009344D5"/>
+    <w:rPr>
+      <w:rFonts w:ascii="Calibri" w:eastAsia="Times New Roman" w:hAnsi="Calibri" w:cs="Times New Roman"/>
+      <w:sz w:val="20"/>
+      <w:szCs w:val="20"/>
+    </w:rPr>
+  </w:style>
+  <w:style w:type="paragraph" w:styleId="Textodeglobo">
+    <w:name w:val="Balloon Text"/>
+    <w:basedOn w:val="Normal"/>
+    <w:link w:val="TextodegloboCar"/>
+    <w:uiPriority w:val="99"/>
+    <w:semiHidden/>
+    <w:unhideWhenUsed/>
+    <w:rsid w:val="009344D5"/>
+    <w:pPr>
+      <w:spacing w:after="0" w:line="240" w:lineRule="auto"/>
+    </w:pPr>
+    <w:rPr>
+      <w:rFonts w:ascii="Tahoma" w:hAnsi="Tahoma" w:cs="Tahoma"/>
+      <w:sz w:val="16"/>
+      <w:szCs w:val="16"/>
+    </w:rPr>
+  </w:style>
+  <w:style w:type="character" w:customStyle="1" w:styleId="TextodegloboCar">
+    <w:name w:val="Texto de globo Car"/>
+    <w:basedOn w:val="Fuentedeprrafopredeter"/>
+    <w:link w:val="Textodeglobo"/>
+    <w:uiPriority w:val="99"/>
+    <w:semiHidden/>
+    <w:rsid w:val="009344D5"/>
+    <w:rPr>
+      <w:rFonts w:ascii="Tahoma" w:hAnsi="Tahoma" w:cs="Tahoma"/>
+      <w:sz w:val="16"/>
+      <w:szCs w:val="16"/>
+    </w:rPr>
   </w:style>
 </w:styles>
 </file>

</xml_diff>